<commit_message>
Mise en place procedure de validation basee sur des flags Test*. Correction de la detection de panne capteur d'altitude
</commit_message>
<xml_diff>
--- a/Documentation/User_guide.docx
+++ b/Documentation/User_guide.docx
@@ -694,12 +694,12 @@
       <w:r>
         <w:t>zero</w:t>
       </w:r>
+      <w:proofErr w:type="spellEnd"/>
     </w:p>
     <w:p>
       <w:pPr>
         <w:ind w:left="708"/>
       </w:pPr>
-      <w:proofErr w:type="spellEnd"/>
       <w:r>
         <w:t xml:space="preserve">In case of </w:t>
       </w:r>
@@ -813,7 +813,47 @@
         <w:ind w:left="1224"/>
       </w:pPr>
       <w:r>
-        <w:t xml:space="preserve">In </w:t>
+        <w:t xml:space="preserve">As the UAV </w:t>
+      </w:r>
+      <w:proofErr w:type="spellStart"/>
+      <w:r>
+        <w:t>reaches</w:t>
+      </w:r>
+      <w:proofErr w:type="spellEnd"/>
+      <w:r>
+        <w:t xml:space="preserve"> the minimum altitude (</w:t>
+      </w:r>
+      <w:proofErr w:type="spellStart"/>
+      <w:r>
+        <w:t>either</w:t>
+      </w:r>
+      <w:proofErr w:type="spellEnd"/>
+      <w:r>
+        <w:t xml:space="preserve"> the pilot sets </w:t>
+      </w:r>
+      <w:proofErr w:type="spellStart"/>
+      <w:r>
+        <w:t>target</w:t>
+      </w:r>
+      <w:proofErr w:type="spellEnd"/>
+      <w:r>
+        <w:t xml:space="preserve"> altitude to minimum value, or the </w:t>
+      </w:r>
+      <w:proofErr w:type="spellStart"/>
+      <w:r>
+        <w:t>failsafe</w:t>
+      </w:r>
+      <w:proofErr w:type="spellEnd"/>
+      <w:r>
+        <w:t xml:space="preserve"> mode has been </w:t>
+      </w:r>
+      <w:proofErr w:type="spellStart"/>
+      <w:r>
+        <w:t>activated</w:t>
+      </w:r>
+      <w:proofErr w:type="spellEnd"/>
+      <w:r>
+        <w:t xml:space="preserve">), an </w:t>
       </w:r>
       <w:proofErr w:type="spellStart"/>
       <w:r>
@@ -821,18 +861,15 @@
       </w:r>
       <w:proofErr w:type="spellEnd"/>
       <w:r>
-        <w:t xml:space="preserve"> altitu</w:t>
-      </w:r>
-      <w:r>
-        <w:t xml:space="preserve">de control, the </w:t>
-      </w:r>
-      <w:proofErr w:type="spellStart"/>
-      <w:r>
-        <w:t>target</w:t>
-      </w:r>
-      <w:proofErr w:type="spellEnd"/>
-      <w:r>
-        <w:t xml:space="preserve"> altitude </w:t>
+        <w:t xml:space="preserve"> landing </w:t>
+      </w:r>
+      <w:proofErr w:type="spellStart"/>
+      <w:r>
+        <w:t>procedure</w:t>
+      </w:r>
+      <w:proofErr w:type="spellEnd"/>
+      <w:r>
+        <w:t xml:space="preserve"> </w:t>
       </w:r>
       <w:proofErr w:type="spellStart"/>
       <w:r>
@@ -840,87 +877,23 @@
       </w:r>
       <w:proofErr w:type="spellEnd"/>
       <w:r>
-        <w:t xml:space="preserve"> control </w:t>
-      </w:r>
-      <w:proofErr w:type="spellStart"/>
-      <w:r>
-        <w:t>from</w:t>
-      </w:r>
-      <w:proofErr w:type="spellEnd"/>
-      <w:r>
-        <w:t xml:space="preserve"> the </w:t>
-      </w:r>
-      <w:proofErr w:type="spellStart"/>
-      <w:r>
-        <w:t>Tx</w:t>
-      </w:r>
-      <w:proofErr w:type="spellEnd"/>
-      <w:r>
-        <w:t xml:space="preserve"> and ranges </w:t>
-      </w:r>
-      <w:proofErr w:type="spellStart"/>
-      <w:r>
-        <w:t>can</w:t>
-      </w:r>
-      <w:proofErr w:type="spellEnd"/>
-      <w:r>
-        <w:t xml:space="preserve"> range </w:t>
-      </w:r>
-      <w:proofErr w:type="spellStart"/>
-      <w:r>
-        <w:t>between</w:t>
-      </w:r>
-      <w:proofErr w:type="spellEnd"/>
-      <w:r>
-        <w:t xml:space="preserve"> 0.8m and </w:t>
-      </w:r>
-      <w:proofErr w:type="gramStart"/>
-      <w:r>
-        <w:t>a</w:t>
-      </w:r>
-      <w:proofErr w:type="gramEnd"/>
-      <w:r>
-        <w:t xml:space="preserve"> user </w:t>
-      </w:r>
-      <w:proofErr w:type="spellStart"/>
-      <w:r>
-        <w:t>defined</w:t>
-      </w:r>
-      <w:proofErr w:type="spellEnd"/>
-      <w:r>
-        <w:t xml:space="preserve"> maximum altitude. If the altitude </w:t>
-      </w:r>
-      <w:proofErr w:type="spellStart"/>
-      <w:r>
-        <w:t>exceeds</w:t>
-      </w:r>
-      <w:proofErr w:type="spellEnd"/>
-      <w:r>
-        <w:t xml:space="preserve"> </w:t>
-      </w:r>
-      <w:proofErr w:type="gramStart"/>
-      <w:r>
-        <w:t>a</w:t>
-      </w:r>
-      <w:proofErr w:type="gramEnd"/>
-      <w:r>
-        <w:t xml:space="preserve"> user-</w:t>
-      </w:r>
-      <w:proofErr w:type="spellStart"/>
-      <w:r>
-        <w:t>defined</w:t>
-      </w:r>
-      <w:proofErr w:type="spellEnd"/>
-      <w:r>
-        <w:t xml:space="preserve"> </w:t>
-      </w:r>
-      <w:proofErr w:type="spellStart"/>
-      <w:r>
-        <w:t>failsafe</w:t>
-      </w:r>
-      <w:proofErr w:type="spellEnd"/>
-      <w:r>
-        <w:t xml:space="preserve"> altitude, the emergency landing mode </w:t>
+        <w:t xml:space="preserve"> </w:t>
+      </w:r>
+      <w:proofErr w:type="spellStart"/>
+      <w:r>
+        <w:t>activated</w:t>
+      </w:r>
+      <w:proofErr w:type="spellEnd"/>
+      <w:r>
+        <w:t xml:space="preserve">.  </w:t>
+      </w:r>
+      <w:proofErr w:type="spellStart"/>
+      <w:r>
+        <w:t>Automatic</w:t>
+      </w:r>
+      <w:proofErr w:type="spellEnd"/>
+      <w:r>
+        <w:t xml:space="preserve"> landing </w:t>
       </w:r>
       <w:proofErr w:type="spellStart"/>
       <w:r>
@@ -932,155 +905,13 @@
       </w:r>
       <w:proofErr w:type="spellStart"/>
       <w:r>
-        <w:t>activated</w:t>
-      </w:r>
-      <w:proofErr w:type="spellEnd"/>
-      <w:r>
-        <w:t xml:space="preserve"> (</w:t>
-      </w:r>
-      <w:proofErr w:type="spellStart"/>
-      <w:r>
-        <w:t>see</w:t>
-      </w:r>
-      <w:proofErr w:type="spellEnd"/>
-      <w:r>
-        <w:t xml:space="preserve"> Section </w:t>
-      </w:r>
-      <w:r>
-        <w:fldChar w:fldCharType="begin"/>
-      </w:r>
-      <w:r>
-        <w:instrText xml:space="preserve"> REF _Ref502180100 \r \h </w:instrText>
-      </w:r>
-      <w:r>
-        <w:fldChar w:fldCharType="separate"/>
-      </w:r>
-      <w:r>
-        <w:t>1.1.3.2</w:t>
-      </w:r>
-      <w:r>
-        <w:fldChar w:fldCharType="end"/>
-      </w:r>
-      <w:r>
-        <w:t xml:space="preserve"> </w:t>
-      </w:r>
-      <w:r>
-        <w:t>).</w:t>
-      </w:r>
-    </w:p>
-    <w:p>
-      <w:pPr>
-        <w:pStyle w:val="Paragraphedeliste"/>
-        <w:ind w:left="1224"/>
-      </w:pPr>
-    </w:p>
-    <w:p>
-      <w:pPr>
-        <w:pStyle w:val="Paragraphedeliste"/>
-        <w:ind w:left="1224"/>
-      </w:pPr>
-      <w:r>
-        <w:t xml:space="preserve">As the UAV </w:t>
-      </w:r>
-      <w:proofErr w:type="spellStart"/>
-      <w:r>
-        <w:t>reaches</w:t>
-      </w:r>
-      <w:proofErr w:type="spellEnd"/>
-      <w:r>
-        <w:t xml:space="preserve"> the minimum altitude (</w:t>
-      </w:r>
-      <w:proofErr w:type="spellStart"/>
-      <w:r>
-        <w:t>either</w:t>
-      </w:r>
-      <w:proofErr w:type="spellEnd"/>
-      <w:r>
-        <w:t xml:space="preserve"> the pilot sets </w:t>
-      </w:r>
-      <w:proofErr w:type="spellStart"/>
-      <w:r>
-        <w:t>target</w:t>
-      </w:r>
-      <w:proofErr w:type="spellEnd"/>
-      <w:r>
-        <w:t xml:space="preserve"> altitude to minimum value, or the emergency landing </w:t>
-      </w:r>
-      <w:proofErr w:type="spellStart"/>
-      <w:r>
-        <w:t>is</w:t>
-      </w:r>
-      <w:proofErr w:type="spellEnd"/>
-      <w:r>
-        <w:t xml:space="preserve"> </w:t>
-      </w:r>
-      <w:proofErr w:type="spellStart"/>
-      <w:r>
-        <w:t>activated</w:t>
-      </w:r>
-      <w:proofErr w:type="spellEnd"/>
-      <w:r>
-        <w:t xml:space="preserve">), </w:t>
-      </w:r>
-      <w:proofErr w:type="spellStart"/>
-      <w:r>
-        <w:t>after</w:t>
-      </w:r>
-      <w:proofErr w:type="spellEnd"/>
-      <w:r>
-        <w:t xml:space="preserve"> a few seconds, an </w:t>
-      </w:r>
-      <w:proofErr w:type="spellStart"/>
-      <w:r>
-        <w:t>automatic</w:t>
-      </w:r>
-      <w:proofErr w:type="spellEnd"/>
-      <w:r>
-        <w:t xml:space="preserve"> landing </w:t>
-      </w:r>
-      <w:proofErr w:type="spellStart"/>
-      <w:r>
-        <w:t>procedure</w:t>
-      </w:r>
-      <w:proofErr w:type="spellEnd"/>
-      <w:r>
-        <w:t xml:space="preserve"> </w:t>
-      </w:r>
-      <w:proofErr w:type="spellStart"/>
-      <w:r>
-        <w:t>is</w:t>
-      </w:r>
-      <w:proofErr w:type="spellEnd"/>
-      <w:r>
-        <w:t xml:space="preserve"> </w:t>
-      </w:r>
-      <w:proofErr w:type="spellStart"/>
-      <w:r>
-        <w:t>activated</w:t>
-      </w:r>
-      <w:proofErr w:type="spellEnd"/>
-      <w:r>
-        <w:t xml:space="preserve">.  </w:t>
-      </w:r>
-      <w:proofErr w:type="spellStart"/>
-      <w:r>
-        <w:t>Automatic</w:t>
-      </w:r>
-      <w:proofErr w:type="spellEnd"/>
-      <w:r>
-        <w:t xml:space="preserve"> landing </w:t>
-      </w:r>
-      <w:proofErr w:type="spellStart"/>
-      <w:r>
-        <w:t>is</w:t>
-      </w:r>
-      <w:proofErr w:type="spellEnd"/>
-      <w:r>
-        <w:t xml:space="preserve"> </w:t>
-      </w:r>
-      <w:proofErr w:type="spellStart"/>
-      <w:r>
-        <w:t>achived</w:t>
+        <w:t>achi</w:t>
+      </w:r>
+      <w:r>
+        <w:t>e</w:t>
+      </w:r>
+      <w:r>
+        <w:t>ved</w:t>
       </w:r>
       <w:proofErr w:type="spellEnd"/>
       <w:r>
@@ -1253,7 +1084,6 @@
         </w:numPr>
       </w:pPr>
       <w:r>
-        <w:lastRenderedPageBreak/>
         <w:t xml:space="preserve"> </w:t>
       </w:r>
       <w:proofErr w:type="spellStart"/>
@@ -1350,6 +1180,7 @@
       </w:pPr>
       <w:proofErr w:type="spellStart"/>
       <w:r>
+        <w:lastRenderedPageBreak/>
         <w:t>Low</w:t>
       </w:r>
       <w:proofErr w:type="spellEnd"/>
@@ -1630,7 +1461,10 @@
       </w:r>
       <w:proofErr w:type="spellStart"/>
       <w:r>
-        <w:t>current</w:t>
+        <w:t>c</w:t>
+      </w:r>
+      <w:r>
+        <w:t>urrent</w:t>
       </w:r>
       <w:proofErr w:type="spellEnd"/>
       <w:r>
@@ -1650,8 +1484,47 @@
       </w:r>
       <w:proofErr w:type="gramEnd"/>
       <w:r>
-        <w:t xml:space="preserve"> rate of 1m/s. </w:t>
-      </w:r>
+        <w:t xml:space="preserve"> rate of 1m/s.</w:t>
+      </w:r>
+    </w:p>
+    <w:p>
+      <w:pPr>
+        <w:pStyle w:val="Paragraphedeliste"/>
+        <w:ind w:left="1728"/>
+      </w:pPr>
+    </w:p>
+    <w:p>
+      <w:pPr>
+        <w:pStyle w:val="Paragraphedeliste"/>
+        <w:ind w:left="1728"/>
+      </w:pPr>
+    </w:p>
+    <w:p>
+      <w:pPr>
+        <w:pStyle w:val="Paragraphedeliste"/>
+        <w:numPr>
+          <w:ilvl w:val="2"/>
+          <w:numId w:val="1"/>
+        </w:numPr>
+      </w:pPr>
+      <w:r>
+        <w:t xml:space="preserve">GPS </w:t>
+      </w:r>
+      <w:proofErr w:type="spellStart"/>
+      <w:r>
+        <w:t>positioning</w:t>
+      </w:r>
+      <w:proofErr w:type="spellEnd"/>
+      <w:r>
+        <w:t xml:space="preserve"> control</w:t>
+      </w:r>
+    </w:p>
+    <w:p/>
+    <w:p>
+      <w:pPr>
+        <w:pStyle w:val="Paragraphedeliste"/>
+        <w:ind w:left="1728"/>
+      </w:pPr>
     </w:p>
     <w:p>
       <w:pPr>
@@ -2342,6 +2215,7 @@
   <w:style w:type="paragraph" w:default="1" w:styleId="Normal">
     <w:name w:val="Normal"/>
     <w:qFormat/>
+    <w:rsid w:val="001D552D"/>
   </w:style>
   <w:style w:type="character" w:default="1" w:styleId="Policepardfaut">
     <w:name w:val="Default Paragraph Font"/>

</xml_diff>